<commit_message>
laba3 op, laba3-1 physics, laba1 n laba2 dismat
</commit_message>
<xml_diff>
--- a/DISMAT/lr1/лр1.docx
+++ b/DISMAT/lr1/лр1.docx
@@ -1795,6 +1795,9 @@
                   </m:e>
                 </m:d>
                 <m:r>
+                  <m:rPr>
+                    <m:sty m:val="p"/>
+                  </m:rPr>
                   <w:rPr>
                     <w:rFonts w:ascii="Cambria Math" w:hAnsi="Cambria Math" w:cs="Times New Roman"/>
                     <w:sz w:val="28"/>
@@ -1838,6 +1841,9 @@
                   </m:e>
                 </m:d>
                 <m:r>
+                  <m:rPr>
+                    <m:sty m:val="p"/>
+                  </m:rPr>
                   <w:rPr>
                     <w:rFonts w:ascii="Cambria Math" w:hAnsi="Cambria Math" w:cs="Times New Roman"/>
                     <w:sz w:val="28"/>
@@ -2019,6 +2025,9 @@
                   </m:e>
                 </m:d>
                 <m:r>
+                  <m:rPr>
+                    <m:sty m:val="p"/>
+                  </m:rPr>
                   <w:rPr>
                     <w:rFonts w:ascii="Cambria Math" w:hAnsi="Cambria Math" w:cs="Times New Roman"/>
                     <w:sz w:val="28"/>
@@ -2062,6 +2071,9 @@
                   </m:e>
                 </m:d>
                 <m:r>
+                  <m:rPr>
+                    <m:sty m:val="p"/>
+                  </m:rPr>
                   <w:rPr>
                     <w:rFonts w:ascii="Cambria Math" w:hAnsi="Cambria Math" w:cs="Times New Roman"/>
                     <w:sz w:val="28"/>
@@ -2223,12 +2235,12 @@
               <m:oMath>
                 <m:r>
                   <w:rPr>
-                    <w:rFonts w:ascii="Cambria Math" w:eastAsia="Calibri" w:hAnsi="Cambria Math" w:cs="Times New Roman"/>
+                    <w:rFonts w:ascii="Cambria Math" w:eastAsiaTheme="minorEastAsia" w:hAnsi="Cambria Math" w:cs="Times New Roman"/>
                     <w:sz w:val="28"/>
                     <w:szCs w:val="28"/>
                     <w:lang w:val="en-US"/>
                   </w:rPr>
-                  <m:t>B∩(</m:t>
+                  <m:t>B={1, 4, 5, 9}</m:t>
                 </m:r>
                 <m:r>
                   <w:rPr>
@@ -2237,7 +2249,42 @@
                     <w:szCs w:val="28"/>
                     <w:lang w:val="en-US"/>
                   </w:rPr>
-                  <m:t>1</m:t>
+                  <w:br/>
+                </m:r>
+              </m:oMath>
+              <m:oMath>
+                <m:d>
+                  <m:dPr>
+                    <m:ctrlPr>
+                      <w:rPr>
+                        <w:rFonts w:ascii="Cambria Math" w:eastAsiaTheme="minorEastAsia" w:hAnsi="Cambria Math" w:cs="Times New Roman"/>
+                        <w:i/>
+                        <w:sz w:val="28"/>
+                        <w:szCs w:val="28"/>
+                        <w:lang w:val="en-US"/>
+                      </w:rPr>
+                    </m:ctrlPr>
+                  </m:dPr>
+                  <m:e>
+                    <m:r>
+                      <w:rPr>
+                        <w:rFonts w:ascii="Cambria Math" w:eastAsiaTheme="minorEastAsia" w:hAnsi="Cambria Math" w:cs="Times New Roman"/>
+                        <w:sz w:val="28"/>
+                        <w:szCs w:val="28"/>
+                        <w:lang w:val="en-US"/>
+                      </w:rPr>
+                      <m:t>1</m:t>
+                    </m:r>
+                  </m:e>
+                </m:d>
+                <m:r>
+                  <w:rPr>
+                    <w:rFonts w:ascii="Cambria Math" w:eastAsia="Calibri" w:hAnsi="Cambria Math" w:cs="Times New Roman"/>
+                    <w:sz w:val="28"/>
+                    <w:szCs w:val="28"/>
+                    <w:lang w:val="en-US"/>
+                  </w:rPr>
+                  <m:t>={1, 2, 4, 6, 7}</m:t>
                 </m:r>
                 <m:r>
                   <w:rPr>
@@ -2246,7 +2293,51 @@
                     <w:szCs w:val="28"/>
                     <w:lang w:val="en-US"/>
                   </w:rPr>
-                  <m:t>)</m:t>
+                  <w:br/>
+                </m:r>
+              </m:oMath>
+              <m:oMath>
+                <m:r>
+                  <w:rPr>
+                    <w:rFonts w:ascii="Cambria Math" w:eastAsia="Calibri" w:hAnsi="Cambria Math" w:cs="Times New Roman"/>
+                    <w:sz w:val="28"/>
+                    <w:szCs w:val="28"/>
+                    <w:lang w:val="en-US"/>
+                  </w:rPr>
+                  <m:t>B∩</m:t>
+                </m:r>
+                <m:d>
+                  <m:dPr>
+                    <m:ctrlPr>
+                      <w:rPr>
+                        <w:rFonts w:ascii="Cambria Math" w:eastAsia="Calibri" w:hAnsi="Cambria Math" w:cs="Times New Roman"/>
+                        <w:i/>
+                        <w:sz w:val="28"/>
+                        <w:szCs w:val="28"/>
+                        <w:lang w:val="en-US"/>
+                      </w:rPr>
+                    </m:ctrlPr>
+                  </m:dPr>
+                  <m:e>
+                    <m:r>
+                      <w:rPr>
+                        <w:rFonts w:ascii="Cambria Math" w:eastAsia="Calibri" w:hAnsi="Cambria Math" w:cs="Times New Roman"/>
+                        <w:sz w:val="28"/>
+                        <w:szCs w:val="28"/>
+                        <w:lang w:val="en-US"/>
+                      </w:rPr>
+                      <m:t>1</m:t>
+                    </m:r>
+                  </m:e>
+                </m:d>
+                <m:r>
+                  <w:rPr>
+                    <w:rFonts w:ascii="Cambria Math" w:eastAsia="Calibri" w:hAnsi="Cambria Math" w:cs="Times New Roman"/>
+                    <w:sz w:val="28"/>
+                    <w:szCs w:val="28"/>
+                    <w:lang w:val="en-US"/>
+                  </w:rPr>
+                  <m:t>={1, 4}</m:t>
                 </m:r>
               </m:oMath>
             </m:oMathPara>
@@ -2371,6 +2462,30 @@
             </w:pPr>
             <m:oMathPara>
               <m:oMath>
+                <m:d>
+                  <m:dPr>
+                    <m:ctrlPr>
+                      <w:rPr>
+                        <w:rFonts w:ascii="Cambria Math" w:eastAsiaTheme="minorEastAsia" w:hAnsi="Cambria Math" w:cs="Times New Roman"/>
+                        <w:i/>
+                        <w:sz w:val="28"/>
+                        <w:szCs w:val="28"/>
+                        <w:lang w:val="en-US"/>
+                      </w:rPr>
+                    </m:ctrlPr>
+                  </m:dPr>
+                  <m:e>
+                    <m:r>
+                      <w:rPr>
+                        <w:rFonts w:ascii="Cambria Math" w:eastAsiaTheme="minorEastAsia" w:hAnsi="Cambria Math" w:cs="Times New Roman"/>
+                        <w:sz w:val="28"/>
+                        <w:szCs w:val="28"/>
+                        <w:lang w:val="en-US"/>
+                      </w:rPr>
+                      <m:t>3</m:t>
+                    </m:r>
+                  </m:e>
+                </m:d>
                 <m:r>
                   <w:rPr>
                     <w:rFonts w:ascii="Cambria Math" w:eastAsia="Calibri" w:hAnsi="Cambria Math" w:cs="Times New Roman"/>
@@ -2378,7 +2493,7 @@
                     <w:szCs w:val="28"/>
                     <w:lang w:val="en-US"/>
                   </w:rPr>
-                  <m:t>(3)</m:t>
+                  <m:t>={1, 4}</m:t>
                 </m:r>
                 <m:r>
                   <w:rPr>
@@ -2387,7 +2502,42 @@
                     <w:szCs w:val="28"/>
                     <w:lang w:val="en-US"/>
                   </w:rPr>
-                  <m:t>∪(</m:t>
+                  <w:br/>
+                </m:r>
+              </m:oMath>
+              <m:oMath>
+                <m:d>
+                  <m:dPr>
+                    <m:ctrlPr>
+                      <w:rPr>
+                        <w:rFonts w:ascii="Cambria Math" w:eastAsia="Calibri" w:hAnsi="Cambria Math" w:cs="Times New Roman"/>
+                        <w:i/>
+                        <w:sz w:val="28"/>
+                        <w:szCs w:val="28"/>
+                        <w:lang w:val="en-US"/>
+                      </w:rPr>
+                    </m:ctrlPr>
+                  </m:dPr>
+                  <m:e>
+                    <m:r>
+                      <w:rPr>
+                        <w:rFonts w:ascii="Cambria Math" w:eastAsia="Calibri" w:hAnsi="Cambria Math" w:cs="Times New Roman"/>
+                        <w:sz w:val="28"/>
+                        <w:szCs w:val="28"/>
+                        <w:lang w:val="en-US"/>
+                      </w:rPr>
+                      <m:t>2</m:t>
+                    </m:r>
+                  </m:e>
+                </m:d>
+                <m:r>
+                  <w:rPr>
+                    <w:rFonts w:ascii="Cambria Math" w:eastAsia="Calibri" w:hAnsi="Cambria Math" w:cs="Times New Roman"/>
+                    <w:sz w:val="28"/>
+                    <w:szCs w:val="28"/>
+                    <w:lang w:val="en-US"/>
+                  </w:rPr>
+                  <m:t>={3, 8, 10}</m:t>
                 </m:r>
                 <m:r>
                   <w:rPr>
@@ -2396,8 +2546,34 @@
                     <w:szCs w:val="28"/>
                     <w:lang w:val="en-US"/>
                   </w:rPr>
-                  <m:t>2</m:t>
+                  <w:br/>
                 </m:r>
+              </m:oMath>
+              <m:oMath>
+                <m:d>
+                  <m:dPr>
+                    <m:ctrlPr>
+                      <w:rPr>
+                        <w:rFonts w:ascii="Cambria Math" w:eastAsia="Calibri" w:hAnsi="Cambria Math" w:cs="Times New Roman"/>
+                        <w:i/>
+                        <w:sz w:val="28"/>
+                        <w:szCs w:val="28"/>
+                        <w:lang w:val="en-US"/>
+                      </w:rPr>
+                    </m:ctrlPr>
+                  </m:dPr>
+                  <m:e>
+                    <m:r>
+                      <w:rPr>
+                        <w:rFonts w:ascii="Cambria Math" w:eastAsia="Calibri" w:hAnsi="Cambria Math" w:cs="Times New Roman"/>
+                        <w:sz w:val="28"/>
+                        <w:szCs w:val="28"/>
+                        <w:lang w:val="en-US"/>
+                      </w:rPr>
+                      <m:t>3</m:t>
+                    </m:r>
+                  </m:e>
+                </m:d>
                 <m:r>
                   <w:rPr>
                     <w:rFonts w:ascii="Cambria Math" w:eastAsia="Calibri" w:hAnsi="Cambria Math" w:cs="Times New Roman"/>
@@ -2405,7 +2581,40 @@
                     <w:szCs w:val="28"/>
                     <w:lang w:val="en-US"/>
                   </w:rPr>
-                  <m:t>)</m:t>
+                  <m:t>∪</m:t>
+                </m:r>
+                <m:d>
+                  <m:dPr>
+                    <m:ctrlPr>
+                      <w:rPr>
+                        <w:rFonts w:ascii="Cambria Math" w:eastAsia="Calibri" w:hAnsi="Cambria Math" w:cs="Times New Roman"/>
+                        <w:i/>
+                        <w:sz w:val="28"/>
+                        <w:szCs w:val="28"/>
+                        <w:lang w:val="en-US"/>
+                      </w:rPr>
+                    </m:ctrlPr>
+                  </m:dPr>
+                  <m:e>
+                    <m:r>
+                      <w:rPr>
+                        <w:rFonts w:ascii="Cambria Math" w:eastAsia="Calibri" w:hAnsi="Cambria Math" w:cs="Times New Roman"/>
+                        <w:sz w:val="28"/>
+                        <w:szCs w:val="28"/>
+                        <w:lang w:val="en-US"/>
+                      </w:rPr>
+                      <m:t>2</m:t>
+                    </m:r>
+                  </m:e>
+                </m:d>
+                <m:r>
+                  <w:rPr>
+                    <w:rFonts w:ascii="Cambria Math" w:eastAsia="Calibri" w:hAnsi="Cambria Math" w:cs="Times New Roman"/>
+                    <w:sz w:val="28"/>
+                    <w:szCs w:val="28"/>
+                    <w:lang w:val="en-US"/>
+                  </w:rPr>
+                  <m:t>={1, 3, 4, 8, 10}</m:t>
                 </m:r>
               </m:oMath>
             </m:oMathPara>
@@ -3233,7 +3442,17 @@
           <w:sz w:val="28"/>
           <w:szCs w:val="28"/>
         </w:rPr>
-        <w:t>В итоге получаем выражение:</w:t>
+        <w:t>В итоге получ</w:t>
+      </w:r>
+      <w:bookmarkStart w:id="0" w:name="_GoBack"/>
+      <w:bookmarkEnd w:id="0"/>
+      <w:r>
+        <w:rPr>
+          <w:rFonts w:ascii="Times New Roman" w:hAnsi="Times New Roman" w:cs="Times New Roman"/>
+          <w:sz w:val="28"/>
+          <w:szCs w:val="28"/>
+        </w:rPr>
+        <w:t>аем выражение:</w:t>
       </w:r>
     </w:p>
     <w:p>
@@ -6029,8 +6248,6 @@
         </w:rPr>
         <w:t>begin</w:t>
       </w:r>
-      <w:bookmarkStart w:id="0" w:name="_GoBack"/>
-      <w:bookmarkEnd w:id="0"/>
       <w:proofErr w:type="gramEnd"/>
     </w:p>
     <w:p>
@@ -37190,7 +37407,6 @@
           <w:color w:val="000000"/>
           <w:sz w:val="20"/>
           <w:szCs w:val="20"/>
-          <w:lang w:val="en-US"/>
         </w:rPr>
       </w:pPr>
       <w:r>
@@ -37223,7 +37439,6 @@
           <w:color w:val="000000"/>
           <w:sz w:val="20"/>
           <w:szCs w:val="20"/>
-          <w:lang w:val="en-US"/>
         </w:rPr>
         <w:t>;</w:t>
       </w:r>
@@ -41089,7 +41304,6 @@
           <w:color w:val="000000"/>
           <w:sz w:val="20"/>
           <w:szCs w:val="20"/>
-          <w:lang w:val="en-US"/>
         </w:rPr>
       </w:pPr>
       <w:proofErr w:type="gramStart"/>
@@ -41112,7 +41326,6 @@
           <w:color w:val="000000"/>
           <w:sz w:val="20"/>
           <w:szCs w:val="20"/>
-          <w:lang w:val="en-US"/>
         </w:rPr>
         <w:t>;</w:t>
       </w:r>
@@ -41129,7 +41342,6 @@
           <w:color w:val="000000"/>
           <w:sz w:val="20"/>
           <w:szCs w:val="20"/>
-          <w:lang w:val="en-US"/>
         </w:rPr>
       </w:pPr>
     </w:p>
@@ -48746,6 +48958,7 @@
           <w:color w:val="008000"/>
           <w:sz w:val="20"/>
           <w:szCs w:val="20"/>
+          <w:lang w:val="en-US"/>
         </w:rPr>
       </w:pPr>
       <w:r>
@@ -48766,8 +48979,66 @@
           <w:color w:val="008000"/>
           <w:sz w:val="20"/>
           <w:szCs w:val="20"/>
-        </w:rPr>
-        <w:t>//программа для задания 1</w:t>
+          <w:lang w:val="en-US"/>
+        </w:rPr>
+        <w:t>//</w:t>
+      </w:r>
+      <w:r>
+        <w:rPr>
+          <w:rFonts w:ascii="Consolas" w:hAnsi="Consolas" w:cs="Consolas"/>
+          <w:color w:val="008000"/>
+          <w:sz w:val="20"/>
+          <w:szCs w:val="20"/>
+        </w:rPr>
+        <w:t>программа</w:t>
+      </w:r>
+      <w:r>
+        <w:rPr>
+          <w:rFonts w:ascii="Consolas" w:hAnsi="Consolas" w:cs="Consolas"/>
+          <w:color w:val="008000"/>
+          <w:sz w:val="20"/>
+          <w:szCs w:val="20"/>
+          <w:lang w:val="en-US"/>
+        </w:rPr>
+        <w:t xml:space="preserve"> </w:t>
+      </w:r>
+      <w:r>
+        <w:rPr>
+          <w:rFonts w:ascii="Consolas" w:hAnsi="Consolas" w:cs="Consolas"/>
+          <w:color w:val="008000"/>
+          <w:sz w:val="20"/>
+          <w:szCs w:val="20"/>
+        </w:rPr>
+        <w:t>для</w:t>
+      </w:r>
+      <w:r>
+        <w:rPr>
+          <w:rFonts w:ascii="Consolas" w:hAnsi="Consolas" w:cs="Consolas"/>
+          <w:color w:val="008000"/>
+          <w:sz w:val="20"/>
+          <w:szCs w:val="20"/>
+          <w:lang w:val="en-US"/>
+        </w:rPr>
+        <w:t xml:space="preserve"> </w:t>
+      </w:r>
+      <w:r>
+        <w:rPr>
+          <w:rFonts w:ascii="Consolas" w:hAnsi="Consolas" w:cs="Consolas"/>
+          <w:color w:val="008000"/>
+          <w:sz w:val="20"/>
+          <w:szCs w:val="20"/>
+        </w:rPr>
+        <w:t>задания</w:t>
+      </w:r>
+      <w:r>
+        <w:rPr>
+          <w:rFonts w:ascii="Consolas" w:hAnsi="Consolas" w:cs="Consolas"/>
+          <w:color w:val="008000"/>
+          <w:sz w:val="20"/>
+          <w:szCs w:val="20"/>
+          <w:lang w:val="en-US"/>
+        </w:rPr>
+        <w:t xml:space="preserve"> 1</w:t>
       </w:r>
     </w:p>
     <w:p>
@@ -48790,6 +49061,7 @@
           <w:color w:val="008000"/>
           <w:sz w:val="20"/>
           <w:szCs w:val="20"/>
+          <w:lang w:val="en-US"/>
         </w:rPr>
         <w:t xml:space="preserve">  </w:t>
       </w:r>
@@ -54434,7 +54706,7 @@
 </file>
 
 <file path=customXml/itemProps1.xml><?xml version="1.0" encoding="utf-8"?>
-<ds:datastoreItem xmlns:ds="http://schemas.openxmlformats.org/officeDocument/2006/customXml" ds:itemID="{68AD3F5C-2464-41B2-9941-986A936CF5C6}">
+<ds:datastoreItem xmlns:ds="http://schemas.openxmlformats.org/officeDocument/2006/customXml" ds:itemID="{B0A21EEF-6714-4BCE-A794-E0ABEEDDAFDF}">
   <ds:schemaRefs>
     <ds:schemaRef ds:uri="http://schemas.openxmlformats.org/officeDocument/2006/bibliography"/>
   </ds:schemaRefs>

</xml_diff>